<commit_message>
je sais plus ce que c'est mais j'avais pas commit
</commit_message>
<xml_diff>
--- a/Rapport Systèmes Informatiques.docx
+++ b/Rapport Systèmes Informatiques.docx
@@ -243,7 +243,7 @@
                 <v:stroke joinstyle="miter"/>
                 <v:path gradientshapeok="t" o:connecttype="rect"/>
               </v:shapetype>
-              <v:shape id="Text Box 9" o:spid="_x0000_s1026" type="#_x0000_t202" style="position:absolute;left:0;text-align:left;margin-left:0;margin-top:841.95pt;width:332.7pt;height:161.4pt;z-index:251659264;visibility:visible;mso-wrap-style:square;mso-width-percent:0;mso-height-percent:0;mso-wrap-distance-left:9pt;mso-wrap-distance-top:0;mso-wrap-distance-right:9pt;mso-wrap-distance-bottom:0;mso-position-horizontal:absolute;mso-position-horizontal-relative:text;mso-position-vertical:absolute;mso-position-vertical-relative:text;mso-width-percent:0;mso-height-percent:0;mso-width-relative:page;mso-height-relative:page;v-text-anchor:top" o:gfxdata="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" stroked="f">
+              <v:shape id="Text Box 9" o:spid="_x0000_s1026" type="#_x0000_t202" style="position:absolute;left:0;text-align:left;margin-left:0;margin-top:841.95pt;width:332.7pt;height:161.4pt;z-index:251659264;visibility:visible;mso-wrap-style:square;mso-width-percent:0;mso-height-percent:0;mso-wrap-distance-left:9pt;mso-wrap-distance-top:0;mso-wrap-distance-right:9pt;mso-wrap-distance-bottom:0;mso-position-horizontal:absolute;mso-position-horizontal-relative:text;mso-position-vertical:absolute;mso-position-vertical-relative:text;mso-width-percent:0;mso-height-percent:0;mso-width-relative:page;mso-height-relative:page;v-text-anchor:top" o:gfxdata="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" stroked="f">
                 <v:path arrowok="t"/>
                 <v:textbox>
                   <w:txbxContent>
@@ -635,9 +635,8 @@
                                 <w:sz w:val="36"/>
                                 <w:szCs w:val="36"/>
                               </w:rPr>
-                              <w:t xml:space="preserve"> Systèmes </w:t>
+                              <w:t xml:space="preserve"> Systèmes Informatiques</w:t>
                             </w:r>
-                            <w:proofErr w:type="gramStart"/>
                             <w:r>
                               <w:rPr>
                                 <w:rFonts w:ascii="Arial" w:hAnsi="Arial"/>
@@ -647,7 +646,7 @@
                                 <w:sz w:val="36"/>
                                 <w:szCs w:val="36"/>
                               </w:rPr>
-                              <w:t>Informatiques</w:t>
+                              <w:t xml:space="preserve"> </w:t>
                             </w:r>
                             <w:r>
                               <w:rPr>
@@ -660,7 +659,6 @@
                               </w:rPr>
                               <w:t>»</w:t>
                             </w:r>
-                            <w:proofErr w:type="gramEnd"/>
                           </w:p>
                           <w:p>
                             <w:pPr>
@@ -773,11 +771,7 @@
           </mc:Choice>
           <mc:Fallback>
             <w:pict>
-              <v:shapetype w14:anchorId="454528AB" id="_x0000_t202" coordsize="21600,21600" o:spt="202" path="m,l,21600r21600,l21600,xe">
-                <v:stroke joinstyle="miter"/>
-                <v:path gradientshapeok="t" o:connecttype="rect"/>
-              </v:shapetype>
-              <v:shape id="Text Box 16" o:spid="_x0000_s1027" type="#_x0000_t202" style="position:absolute;margin-left:24.6pt;margin-top:492.05pt;width:457pt;height:195.45pt;z-index:251663360;visibility:visible;mso-wrap-style:square;mso-width-percent:0;mso-height-percent:0;mso-wrap-distance-left:9pt;mso-wrap-distance-top:0;mso-wrap-distance-right:9pt;mso-wrap-distance-bottom:0;mso-position-horizontal:absolute;mso-position-horizontal-relative:text;mso-position-vertical:absolute;mso-position-vertical-relative:text;mso-width-percent:0;mso-height-percent:0;mso-width-relative:page;mso-height-relative:page;v-text-anchor:top" o:gfxdata="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" stroked="f">
+              <v:shape w14:anchorId="454528AB" id="Text Box 16" o:spid="_x0000_s1027" type="#_x0000_t202" style="position:absolute;margin-left:24.6pt;margin-top:492.05pt;width:457pt;height:195.45pt;z-index:251663360;visibility:visible;mso-wrap-style:square;mso-width-percent:0;mso-height-percent:0;mso-wrap-distance-left:9pt;mso-wrap-distance-top:0;mso-wrap-distance-right:9pt;mso-wrap-distance-bottom:0;mso-position-horizontal:absolute;mso-position-horizontal-relative:text;mso-position-vertical:absolute;mso-position-vertical-relative:text;mso-width-percent:0;mso-height-percent:0;mso-width-relative:page;mso-height-relative:page;v-text-anchor:top" o:gfxdata="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" stroked="f">
                 <v:path arrowok="t"/>
                 <v:textbox>
                   <w:txbxContent>
@@ -995,9 +989,8 @@
                           <w:sz w:val="36"/>
                           <w:szCs w:val="36"/>
                         </w:rPr>
-                        <w:t xml:space="preserve"> Systèmes </w:t>
+                        <w:t xml:space="preserve"> Systèmes Informatiques</w:t>
                       </w:r>
-                      <w:proofErr w:type="gramStart"/>
                       <w:r>
                         <w:rPr>
                           <w:rFonts w:ascii="Arial" w:hAnsi="Arial"/>
@@ -1007,7 +1000,7 @@
                           <w:sz w:val="36"/>
                           <w:szCs w:val="36"/>
                         </w:rPr>
-                        <w:t>Informatiques</w:t>
+                        <w:t xml:space="preserve"> </w:t>
                       </w:r>
                       <w:r>
                         <w:rPr>
@@ -1020,7 +1013,6 @@
                         </w:rPr>
                         <w:t>»</w:t>
                       </w:r>
-                      <w:proofErr w:type="gramEnd"/>
                     </w:p>
                     <w:p>
                       <w:pPr>
@@ -1548,7 +1540,7 @@
           </mc:Choice>
           <mc:Fallback>
             <w:pict>
-              <v:shape w14:anchorId="2C495C31" id="Zone de texte 24" o:spid="_x0000_s1028" type="#_x0000_t202" style="position:absolute;margin-left:-7.3pt;margin-top:242.7pt;width:464.85pt;height:24.25pt;z-index:251665408;visibility:visible;mso-wrap-style:square;mso-width-percent:0;mso-wrap-distance-left:9pt;mso-wrap-distance-top:0;mso-wrap-distance-right:9pt;mso-wrap-distance-bottom:0;mso-position-horizontal:absolute;mso-position-horizontal-relative:text;mso-position-vertical:absolute;mso-position-vertical-relative:text;mso-width-percent:0;mso-width-relative:margin;v-text-anchor:top" o:gfxdata="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" fillcolor="white [3201]" stroked="f" strokeweight=".5pt">
+              <v:shape w14:anchorId="2C495C31" id="Zone de texte 24" o:spid="_x0000_s1028" type="#_x0000_t202" style="position:absolute;margin-left:-7.3pt;margin-top:242.7pt;width:464.85pt;height:24.25pt;z-index:251665408;visibility:visible;mso-wrap-style:square;mso-width-percent:0;mso-wrap-distance-left:9pt;mso-wrap-distance-top:0;mso-wrap-distance-right:9pt;mso-wrap-distance-bottom:0;mso-position-horizontal:absolute;mso-position-horizontal-relative:text;mso-position-vertical:absolute;mso-position-vertical-relative:text;mso-width-percent:0;mso-width-relative:margin;v-text-anchor:top" o:gfxdata="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" fillcolor="white [3201]" stroked="f" strokeweight=".5pt">
                 <v:textbox>
                   <w:txbxContent>
                     <w:p/>
@@ -1616,7 +1608,98 @@
           <w:b/>
           <w:color w:val="C00000"/>
         </w:rPr>
-        <w:t>Conception du système</w:t>
+        <w:t>La démarche de conception abordée</w:t>
+      </w:r>
+      <w:r>
+        <w:rPr>
+          <w:b/>
+          <w:color w:val="C00000"/>
+        </w:rPr>
+        <w:ptab w:relativeTo="margin" w:alignment="right" w:leader="dot"/>
+      </w:r>
+      <w:r>
+        <w:rPr>
+          <w:b/>
+          <w:color w:val="C00000"/>
+        </w:rPr>
+        <w:t>1</w:t>
+      </w:r>
+    </w:p>
+    <w:p>
+      <w:pPr>
+        <w:pStyle w:val="Paragraphedeliste"/>
+        <w:numPr>
+          <w:ilvl w:val="0"/>
+          <w:numId w:val="1"/>
+        </w:numPr>
+        <w:spacing w:line="360" w:lineRule="auto"/>
+        <w:rPr>
+          <w:b/>
+          <w:color w:val="C00000"/>
+        </w:rPr>
+      </w:pPr>
+      <w:r>
+        <w:rPr>
+          <w:b/>
+          <w:color w:val="C00000"/>
+        </w:rPr>
+        <w:t>L</w:t>
+      </w:r>
+      <w:r>
+        <w:rPr>
+          <w:b/>
+          <w:color w:val="C00000"/>
+        </w:rPr>
+        <w:t>es choix d’implémentations</w:t>
+      </w:r>
+      <w:r>
+        <w:rPr>
+          <w:b/>
+          <w:color w:val="C00000"/>
+        </w:rPr>
+        <w:ptab w:relativeTo="margin" w:alignment="right" w:leader="dot"/>
+      </w:r>
+      <w:r>
+        <w:rPr>
+          <w:b/>
+          <w:color w:val="C00000"/>
+        </w:rPr>
+        <w:t>1</w:t>
+      </w:r>
+    </w:p>
+    <w:p>
+      <w:pPr>
+        <w:pStyle w:val="Paragraphedeliste"/>
+        <w:numPr>
+          <w:ilvl w:val="0"/>
+          <w:numId w:val="1"/>
+        </w:numPr>
+        <w:spacing w:line="360" w:lineRule="auto"/>
+        <w:rPr>
+          <w:b/>
+          <w:color w:val="C00000"/>
+        </w:rPr>
+      </w:pPr>
+      <w:r>
+        <w:rPr>
+          <w:b/>
+          <w:color w:val="C00000"/>
+        </w:rPr>
+        <w:t xml:space="preserve"> </w:t>
+      </w:r>
+      <w:r>
+        <w:rPr>
+          <w:b/>
+          <w:color w:val="C00000"/>
+        </w:rPr>
+        <w:t>L</w:t>
+      </w:r>
+      <w:r>
+        <w:rPr>
+          <w:b/>
+          <w:color w:val="C00000"/>
+        </w:rPr>
+        <w:t>es différents problèmes et solutions apportées</w:t>
       </w:r>
       <w:r>
         <w:rPr>
@@ -1650,7 +1733,7 @@
           <w:bCs/>
           <w:color w:val="0070C0"/>
         </w:rPr>
-        <w:t>Diagramme fonctionnel général</w:t>
+        <w:t>Les problèmes rencontrés</w:t>
       </w:r>
       <w:r>
         <w:rPr>
@@ -1682,7 +1765,7 @@
           <w:bCs/>
           <w:color w:val="0070C0"/>
         </w:rPr>
-        <w:t>Groupe de threads gestion du moniteur</w:t>
+        <w:t>Les solutions apportées</w:t>
       </w:r>
       <w:r>
         <w:rPr>
@@ -1702,43 +1785,83 @@
         <w:pStyle w:val="Paragraphedeliste"/>
         <w:numPr>
           <w:ilvl w:val="0"/>
-          <w:numId w:val="7"/>
+          <w:numId w:val="2"/>
         </w:numPr>
         <w:spacing w:line="360" w:lineRule="auto"/>
-        <w:ind w:hanging="503"/>
-        <w:rPr>
-          <w:color w:val="70AD47" w:themeColor="accent6"/>
+        <w:rPr>
+          <w:color w:val="0070C0"/>
         </w:rPr>
       </w:pPr>
       <w:r>
         <w:rPr>
           <w:bCs/>
-          <w:color w:val="70AD47" w:themeColor="accent6"/>
-        </w:rPr>
-        <w:t xml:space="preserve">Diagramme </w:t>
+          <w:color w:val="0070C0"/>
+        </w:rPr>
+        <w:t xml:space="preserve">Les </w:t>
       </w:r>
       <w:r>
         <w:rPr>
           <w:bCs/>
-          <w:color w:val="70AD47" w:themeColor="accent6"/>
-        </w:rPr>
-        <w:t>fonctionnel du groupe de gestion du moniteur</w:t>
-      </w:r>
-      <w:r>
-        <w:rPr>
-          <w:color w:val="70AD47" w:themeColor="accent6"/>
+          <w:color w:val="0070C0"/>
+        </w:rPr>
+        <w:t>résultats obtenus</w:t>
+      </w:r>
+      <w:r>
+        <w:rPr>
+          <w:color w:val="0070C0"/>
         </w:rPr>
         <w:ptab w:relativeTo="margin" w:alignment="right" w:leader="dot"/>
       </w:r>
       <w:r>
         <w:rPr>
-          <w:color w:val="70AD47" w:themeColor="accent6"/>
+          <w:color w:val="0070C0"/>
         </w:rPr>
         <w:t>2</w:t>
       </w:r>
     </w:p>
     <w:p>
       <w:pPr>
+        <w:pStyle w:val="Paragraphedeliste"/>
+        <w:numPr>
+          <w:ilvl w:val="0"/>
+          <w:numId w:val="1"/>
+        </w:numPr>
+        <w:spacing w:line="360" w:lineRule="auto"/>
+        <w:rPr>
+          <w:b/>
+          <w:color w:val="C00000"/>
+        </w:rPr>
+      </w:pPr>
+      <w:r>
+        <w:rPr>
+          <w:b/>
+          <w:color w:val="C00000"/>
+        </w:rPr>
+        <w:t xml:space="preserve">Les </w:t>
+      </w:r>
+      <w:r>
+        <w:rPr>
+          <w:b/>
+          <w:color w:val="C00000"/>
+        </w:rPr>
+        <w:t>instructions assembleurs rajoutées</w:t>
+      </w:r>
+      <w:r>
+        <w:rPr>
+          <w:color w:val="C00000"/>
+        </w:rPr>
+        <w:ptab w:relativeTo="margin" w:alignment="right" w:leader="dot"/>
+      </w:r>
+      <w:r>
+        <w:rPr>
+          <w:b/>
+          <w:color w:val="C00000"/>
+        </w:rPr>
+        <w:t>1</w:t>
+      </w:r>
+    </w:p>
+    <w:p>
+      <w:pPr>
         <w:spacing w:line="360" w:lineRule="auto"/>
         <w:rPr>
           <w:b/>
@@ -1770,12 +1893,8 @@
           <w:color w:val="000000" w:themeColor="text1"/>
         </w:rPr>
         <w:sectPr>
-          <w:headerReference w:type="even" r:id="rId9"/>
-          <w:headerReference w:type="default" r:id="rId10"/>
-          <w:footerReference w:type="even" r:id="rId11"/>
-          <w:footerReference w:type="default" r:id="rId12"/>
-          <w:headerReference w:type="first" r:id="rId13"/>
-          <w:footerReference w:type="first" r:id="rId14"/>
+          <w:footerReference w:type="even" r:id="rId9"/>
+          <w:footerReference w:type="default" r:id="rId10"/>
           <w:pgSz w:w="11900" w:h="16840"/>
           <w:pgMar w:top="1417" w:right="1417" w:bottom="1417" w:left="1417" w:header="0" w:footer="0" w:gutter="0"/>
           <w:pgNumType w:start="1"/>
@@ -1898,6 +2017,16 @@
     </w:p>
     <w:p>
       <w:pPr>
+        <w:pStyle w:val="Paragraphedeliste"/>
+        <w:numPr>
+          <w:ilvl w:val="0"/>
+          <w:numId w:val="31"/>
+        </w:numPr>
+        <w:rPr>
+          <w:rFonts w:asciiTheme="minorHAnsi" w:hAnsiTheme="minorHAnsi" w:cstheme="minorHAnsi"/>
+        </w:rPr>
+      </w:pPr>
+      <w:r>
         <w:rPr>
           <w:b/>
           <w:bCs/>
@@ -1905,26 +2034,20 @@
           <w:sz w:val="32"/>
           <w:szCs w:val="32"/>
         </w:rPr>
-      </w:pPr>
-      <w:r>
-        <w:rPr>
-          <w:b/>
-          <w:bCs/>
-          <w:color w:val="FF8686"/>
-          <w:sz w:val="36"/>
-          <w:szCs w:val="36"/>
-        </w:rPr>
         <w:lastRenderedPageBreak/>
-        <w:t>I-</w:t>
-      </w:r>
-      <w:r>
-        <w:rPr>
-          <w:sz w:val="36"/>
-          <w:szCs w:val="36"/>
+        <w:t>La démarche de conception abordée</w:t>
+      </w:r>
+      <w:r>
+        <w:rPr>
+          <w:rFonts w:asciiTheme="minorHAnsi" w:hAnsiTheme="minorHAnsi" w:cstheme="minorHAnsi"/>
         </w:rPr>
         <w:t xml:space="preserve"> </w:t>
       </w:r>
-      <w:r>
+    </w:p>
+    <w:p>
+      <w:pPr>
+        <w:pStyle w:val="Paragraphedeliste"/>
+        <w:ind w:left="1080"/>
         <w:rPr>
           <w:b/>
           <w:bCs/>
@@ -1932,17 +2055,78 @@
           <w:sz w:val="32"/>
           <w:szCs w:val="32"/>
         </w:rPr>
-        <w:t>Conception du système</w:t>
-      </w:r>
-      <w:r>
-        <w:rPr>
-          <w:rFonts w:asciiTheme="minorHAnsi" w:hAnsiTheme="minorHAnsi" w:cstheme="minorHAnsi"/>
-        </w:rPr>
-        <w:t xml:space="preserve"> </w:t>
-      </w:r>
+      </w:pPr>
     </w:p>
     <w:p>
       <w:pPr>
+        <w:pStyle w:val="Paragraphedeliste"/>
+        <w:numPr>
+          <w:ilvl w:val="0"/>
+          <w:numId w:val="31"/>
+        </w:numPr>
+        <w:rPr>
+          <w:b/>
+          <w:bCs/>
+          <w:color w:val="C00000"/>
+          <w:sz w:val="32"/>
+          <w:szCs w:val="32"/>
+        </w:rPr>
+      </w:pPr>
+      <w:r>
+        <w:rPr>
+          <w:b/>
+          <w:bCs/>
+          <w:color w:val="C00000"/>
+          <w:sz w:val="32"/>
+          <w:szCs w:val="32"/>
+        </w:rPr>
+        <w:t>Les choix d’implémentation</w:t>
+      </w:r>
+    </w:p>
+    <w:p>
+      <w:pPr>
+        <w:pStyle w:val="Paragraphedeliste"/>
+        <w:ind w:left="1080"/>
+        <w:rPr>
+          <w:b/>
+          <w:bCs/>
+          <w:color w:val="C00000"/>
+          <w:sz w:val="32"/>
+          <w:szCs w:val="32"/>
+        </w:rPr>
+      </w:pPr>
+    </w:p>
+    <w:p>
+      <w:pPr>
+        <w:pStyle w:val="Paragraphedeliste"/>
+        <w:numPr>
+          <w:ilvl w:val="0"/>
+          <w:numId w:val="31"/>
+        </w:numPr>
+        <w:rPr>
+          <w:b/>
+          <w:bCs/>
+          <w:color w:val="C00000"/>
+          <w:sz w:val="32"/>
+          <w:szCs w:val="32"/>
+        </w:rPr>
+      </w:pPr>
+      <w:r>
+        <w:rPr>
+          <w:b/>
+          <w:bCs/>
+          <w:color w:val="C00000"/>
+          <w:sz w:val="32"/>
+          <w:szCs w:val="32"/>
+        </w:rPr>
+        <w:t>Les différents problèmes et solutions apportées</w:t>
+      </w:r>
+    </w:p>
+    <w:p>
+      <w:pPr>
+        <w:tabs>
+          <w:tab w:val="left" w:pos="1180"/>
+        </w:tabs>
         <w:rPr>
           <w:b/>
           <w:bCs/>
@@ -1951,6 +2135,16 @@
           <w:szCs w:val="32"/>
         </w:rPr>
       </w:pPr>
+      <w:r>
+        <w:rPr>
+          <w:b/>
+          <w:bCs/>
+          <w:color w:val="FF0000"/>
+          <w:sz w:val="32"/>
+          <w:szCs w:val="32"/>
+        </w:rPr>
+        <w:tab/>
+      </w:r>
     </w:p>
     <w:p>
       <w:pPr>
@@ -1976,45 +2170,153 @@
           <w:sz w:val="28"/>
           <w:szCs w:val="28"/>
         </w:rPr>
-        <w:t>Diagramme fonctionnel général</w:t>
-      </w:r>
-    </w:p>
-    <w:p>
-      <w:pPr>
-        <w:rPr>
-          <w:rFonts w:ascii="Arial" w:hAnsi="Arial" w:cs="Arial"/>
-          <w:highlight w:val="yellow"/>
-        </w:rPr>
-      </w:pPr>
+        <w:t xml:space="preserve">Les problèmes rencontrés </w:t>
+      </w:r>
     </w:p>
     <w:p>
       <w:pPr>
         <w:pStyle w:val="Paragraphedeliste"/>
         <w:numPr>
           <w:ilvl w:val="0"/>
-          <w:numId w:val="21"/>
+          <w:numId w:val="18"/>
         </w:numPr>
-        <w:ind w:firstLine="763"/>
-        <w:jc w:val="both"/>
-        <w:rPr>
-          <w:color w:val="538135" w:themeColor="accent6" w:themeShade="BF"/>
-          <w:u w:val="single"/>
-        </w:rPr>
-      </w:pPr>
-      <w:r>
-        <w:rPr>
-          <w:color w:val="538135" w:themeColor="accent6" w:themeShade="BF"/>
-          <w:u w:val="single"/>
-        </w:rPr>
-        <w:t>Diagramme fonctionnel du groupe de gestion du moniteur</w:t>
+        <w:ind w:firstLine="54"/>
+        <w:rPr>
+          <w:i/>
+          <w:iCs/>
+          <w:color w:val="4472C4" w:themeColor="accent1"/>
+          <w:sz w:val="28"/>
+          <w:szCs w:val="28"/>
+        </w:rPr>
+      </w:pPr>
+      <w:r>
+        <w:rPr>
+          <w:i/>
+          <w:iCs/>
+          <w:color w:val="4472C4" w:themeColor="accent1"/>
+          <w:sz w:val="28"/>
+          <w:szCs w:val="28"/>
+        </w:rPr>
+        <w:t xml:space="preserve">Les solutions </w:t>
+      </w:r>
+      <w:r>
+        <w:rPr>
+          <w:i/>
+          <w:iCs/>
+          <w:color w:val="4472C4" w:themeColor="accent1"/>
+          <w:sz w:val="28"/>
+          <w:szCs w:val="28"/>
+        </w:rPr>
+        <w:t>apportées</w:t>
       </w:r>
     </w:p>
     <w:p>
       <w:pPr>
-        <w:rPr>
-          <w:rFonts w:asciiTheme="minorHAnsi" w:hAnsiTheme="minorHAnsi" w:cstheme="minorHAnsi"/>
-        </w:rPr>
-      </w:pPr>
+        <w:pStyle w:val="Paragraphedeliste"/>
+        <w:numPr>
+          <w:ilvl w:val="0"/>
+          <w:numId w:val="18"/>
+        </w:numPr>
+        <w:ind w:firstLine="54"/>
+        <w:rPr>
+          <w:i/>
+          <w:iCs/>
+          <w:color w:val="4472C4" w:themeColor="accent1"/>
+          <w:sz w:val="28"/>
+          <w:szCs w:val="28"/>
+        </w:rPr>
+      </w:pPr>
+      <w:r>
+        <w:rPr>
+          <w:i/>
+          <w:iCs/>
+          <w:color w:val="4472C4" w:themeColor="accent1"/>
+          <w:sz w:val="28"/>
+          <w:szCs w:val="28"/>
+        </w:rPr>
+        <w:t>Les résultats obtenus</w:t>
+      </w:r>
+    </w:p>
+    <w:p>
+      <w:pPr>
+        <w:ind w:left="426"/>
+        <w:rPr>
+          <w:b/>
+          <w:bCs/>
+          <w:color w:val="FF8686"/>
+          <w:sz w:val="36"/>
+          <w:szCs w:val="36"/>
+        </w:rPr>
+      </w:pPr>
+    </w:p>
+    <w:p>
+      <w:pPr>
+        <w:ind w:left="426"/>
+        <w:rPr>
+          <w:b/>
+          <w:bCs/>
+          <w:color w:val="C00000"/>
+          <w:sz w:val="32"/>
+          <w:szCs w:val="32"/>
+        </w:rPr>
+      </w:pPr>
+      <w:r>
+        <w:rPr>
+          <w:b/>
+          <w:bCs/>
+          <w:color w:val="FF8686"/>
+          <w:sz w:val="36"/>
+          <w:szCs w:val="36"/>
+        </w:rPr>
+        <w:t>I</w:t>
+      </w:r>
+      <w:r>
+        <w:rPr>
+          <w:b/>
+          <w:bCs/>
+          <w:color w:val="FF8686"/>
+          <w:sz w:val="36"/>
+          <w:szCs w:val="36"/>
+        </w:rPr>
+        <w:t>V</w:t>
+      </w:r>
+      <w:r>
+        <w:rPr>
+          <w:b/>
+          <w:bCs/>
+          <w:color w:val="FF8686"/>
+          <w:sz w:val="36"/>
+          <w:szCs w:val="36"/>
+        </w:rPr>
+        <w:t>-</w:t>
+      </w:r>
+      <w:r>
+        <w:rPr>
+          <w:sz w:val="36"/>
+          <w:szCs w:val="36"/>
+        </w:rPr>
+        <w:t xml:space="preserve"> </w:t>
+      </w:r>
+      <w:r>
+        <w:rPr>
+          <w:b/>
+          <w:bCs/>
+          <w:color w:val="C00000"/>
+          <w:sz w:val="32"/>
+          <w:szCs w:val="32"/>
+        </w:rPr>
+        <w:t>L</w:t>
+      </w:r>
+      <w:r>
+        <w:rPr>
+          <w:b/>
+          <w:bCs/>
+          <w:color w:val="C00000"/>
+          <w:sz w:val="32"/>
+          <w:szCs w:val="32"/>
+        </w:rPr>
+        <w:t>es instructions assembleur rajoutées</w:t>
+      </w:r>
     </w:p>
     <w:p>
       <w:pPr>
@@ -2251,89 +2553,21 @@
         <w:t>.</w:t>
       </w:r>
     </w:p>
+    <w:p/>
+    <w:p/>
+    <w:p/>
+    <w:p/>
+    <w:p/>
+    <w:p/>
+    <w:p/>
+    <w:p/>
     <w:p>
-      <w:pPr>
-        <w:rPr>
-          <w:lang w:val="en-US"/>
-        </w:rPr>
-      </w:pPr>
+      <w:r>
+        <w:br w:type="page"/>
+      </w:r>
     </w:p>
-    <w:p>
-      <w:pPr>
-        <w:rPr>
-          <w:lang w:val="en-US"/>
-        </w:rPr>
-      </w:pPr>
-    </w:p>
-    <w:p>
-      <w:pPr>
-        <w:rPr>
-          <w:lang w:val="en-US"/>
-        </w:rPr>
-      </w:pPr>
-    </w:p>
-    <w:p>
-      <w:pPr>
-        <w:rPr>
-          <w:lang w:val="en-US"/>
-        </w:rPr>
-      </w:pPr>
-    </w:p>
-    <w:p>
-      <w:pPr>
-        <w:rPr>
-          <w:lang w:val="en-US"/>
-        </w:rPr>
-      </w:pPr>
-    </w:p>
-    <w:p>
-      <w:pPr>
-        <w:rPr>
-          <w:lang w:val="en-US"/>
-        </w:rPr>
-      </w:pPr>
-    </w:p>
-    <w:p>
-      <w:pPr>
-        <w:rPr>
-          <w:lang w:val="en-US"/>
-        </w:rPr>
-      </w:pPr>
-    </w:p>
-    <w:p>
-      <w:pPr>
-        <w:rPr>
-          <w:lang w:val="en-US"/>
-        </w:rPr>
-      </w:pPr>
-    </w:p>
-    <w:p>
-      <w:pPr>
-        <w:rPr>
-          <w:lang w:val="en-US"/>
-        </w:rPr>
-      </w:pPr>
-      <w:r>
-        <w:rPr>
-          <w:lang w:val="en-US"/>
-        </w:rPr>
-        <w:br w:type="page"/>
-      </w:r>
-    </w:p>
-    <w:p>
-      <w:pPr>
-        <w:rPr>
-          <w:lang w:val="en-US"/>
-        </w:rPr>
-      </w:pPr>
-    </w:p>
-    <w:p>
-      <w:pPr>
-        <w:rPr>
-          <w:lang w:val="en-US"/>
-        </w:rPr>
-      </w:pPr>
-    </w:p>
+    <w:p/>
+    <w:p/>
     <w:p>
       <w:pPr>
         <w:pStyle w:val="En-ttedetabledesmatires"/>
@@ -2522,7 +2756,7 @@
                     </pic:cNvPicPr>
                   </pic:nvPicPr>
                   <pic:blipFill>
-                    <a:blip r:embed="rId15" cstate="print">
+                    <a:blip r:embed="rId11" cstate="print">
                       <a:extLst>
                         <a:ext uri="{28A0092B-C50C-407E-A947-70E740481C1C}">
                           <a14:useLocalDpi xmlns:a14="http://schemas.microsoft.com/office/drawing/2010/main" val="0"/>
@@ -2661,6 +2895,11 @@
         <w:docPartUnique/>
       </w:docPartObj>
     </w:sdtPr>
+    <w:sdtEndPr>
+      <w:rPr>
+        <w:rStyle w:val="Numrodepage"/>
+      </w:rPr>
+    </w:sdtEndPr>
     <w:sdtContent>
       <w:p>
         <w:pPr>
@@ -2753,8 +2992,17 @@
         <w:rFonts w:asciiTheme="majorHAnsi" w:hAnsiTheme="majorHAnsi"/>
         <w:lang w:val="en-US"/>
       </w:rPr>
-      <w:t xml:space="preserve"> Informatiques</w:t>
+      <w:t xml:space="preserve"> </w:t>
     </w:r>
+    <w:proofErr w:type="spellStart"/>
+    <w:r>
+      <w:rPr>
+        <w:rFonts w:asciiTheme="majorHAnsi" w:hAnsiTheme="majorHAnsi"/>
+        <w:lang w:val="en-US"/>
+      </w:rPr>
+      <w:t>Informatiques</w:t>
+    </w:r>
+    <w:proofErr w:type="spellEnd"/>
     <w:r>
       <w:rPr>
         <w:rFonts w:asciiTheme="majorHAnsi" w:hAnsiTheme="majorHAnsi"/>
@@ -2777,16 +3025,6 @@
 </w:ftr>
 </file>
 
-<file path=word/footer3.xml><?xml version="1.0" encoding="utf-8"?>
-<w:ftr xmlns:wpc="http://schemas.microsoft.com/office/word/2010/wordprocessingCanvas" xmlns:cx="http://schemas.microsoft.com/office/drawing/2014/chartex" xmlns:cx1="http://schemas.microsoft.com/office/drawing/2015/9/8/chartex" xmlns:cx2="http://schemas.microsoft.com/office/drawing/2015/10/21/chartex" xmlns:cx3="http://schemas.microsoft.com/office/drawing/2016/5/9/chartex" xmlns:cx4="http://schemas.microsoft.com/office/drawing/2016/5/10/chartex" xmlns:cx5="http://schemas.microsoft.com/office/drawing/2016/5/11/chartex" xmlns:cx6="http://schemas.microsoft.com/office/drawing/2016/5/12/chartex" xmlns:cx7="http://schemas.microsoft.com/office/drawing/2016/5/13/chartex" xmlns:cx8="http://schemas.microsoft.com/office/drawing/2016/5/14/chartex" xmlns:mc="http://schemas.openxmlformats.org/markup-compatibility/2006" xmlns:aink="http://schemas.microsoft.com/office/drawing/2016/ink" xmlns:am3d="http://schemas.microsoft.com/office/drawing/2017/model3d" xmlns:o="urn:schemas-microsoft-com:office:office" xmlns:r="http://schemas.openxmlformats.org/officeDocument/2006/relationships" xmlns:m="http://schemas.openxmlformats.org/officeDocument/2006/math" xmlns:v="urn:schemas-microsoft-com:vml" xmlns:wp14="http://schemas.microsoft.com/office/word/2010/wordprocessingDrawing" xmlns:wp="http://schemas.openxmlformats.org/drawingml/2006/wordprocessingDrawing" xmlns:w10="urn:schemas-microsoft-com:office:word" xmlns:w="http://schemas.openxmlformats.org/wordprocessingml/2006/main" xmlns:w14="http://schemas.microsoft.com/office/word/2010/wordml" xmlns:w15="http://schemas.microsoft.com/office/word/2012/wordml" xmlns:w16cex="http://schemas.microsoft.com/office/word/2018/wordml/cex" xmlns:w16cid="http://schemas.microsoft.com/office/word/2016/wordml/cid" xmlns:w16="http://schemas.microsoft.com/office/word/2018/wordml" xmlns:w16sdtdh="http://schemas.microsoft.com/office/word/2020/wordml/sdtdatahash" xmlns:w16se="http://schemas.microsoft.com/office/word/2015/wordml/symex" xmlns:wpg="http://schemas.microsoft.com/office/word/2010/wordprocessingGroup" xmlns:wpi="http://schemas.microsoft.com/office/word/2010/wordprocessingInk" xmlns:wne="http://schemas.microsoft.com/office/word/2006/wordml" xmlns:wps="http://schemas.microsoft.com/office/word/2010/wordprocessingShape" mc:Ignorable="w14 w15 w16se w16cid w16 w16cex w16sdtdh wp14">
-  <w:p>
-    <w:pPr>
-      <w:pStyle w:val="Pieddepage"/>
-    </w:pPr>
-  </w:p>
-</w:ftr>
-</file>
-
 <file path=word/footnotes.xml><?xml version="1.0" encoding="utf-8"?>
 <w:footnotes xmlns:wpc="http://schemas.microsoft.com/office/word/2010/wordprocessingCanvas" xmlns:cx="http://schemas.microsoft.com/office/drawing/2014/chartex" xmlns:cx1="http://schemas.microsoft.com/office/drawing/2015/9/8/chartex" xmlns:cx2="http://schemas.microsoft.com/office/drawing/2015/10/21/chartex" xmlns:cx3="http://schemas.microsoft.com/office/drawing/2016/5/9/chartex" xmlns:cx4="http://schemas.microsoft.com/office/drawing/2016/5/10/chartex" xmlns:cx5="http://schemas.microsoft.com/office/drawing/2016/5/11/chartex" xmlns:cx6="http://schemas.microsoft.com/office/drawing/2016/5/12/chartex" xmlns:cx7="http://schemas.microsoft.com/office/drawing/2016/5/13/chartex" xmlns:cx8="http://schemas.microsoft.com/office/drawing/2016/5/14/chartex" xmlns:mc="http://schemas.openxmlformats.org/markup-compatibility/2006" xmlns:aink="http://schemas.microsoft.com/office/drawing/2016/ink" xmlns:am3d="http://schemas.microsoft.com/office/drawing/2017/model3d" xmlns:o="urn:schemas-microsoft-com:office:office" xmlns:r="http://schemas.openxmlformats.org/officeDocument/2006/relationships" xmlns:m="http://schemas.openxmlformats.org/officeDocument/2006/math" xmlns:v="urn:schemas-microsoft-com:vml" xmlns:wp14="http://schemas.microsoft.com/office/word/2010/wordprocessingDrawing" xmlns:wp="http://schemas.openxmlformats.org/drawingml/2006/wordprocessingDrawing" xmlns:w10="urn:schemas-microsoft-com:office:word" xmlns:w="http://schemas.openxmlformats.org/wordprocessingml/2006/main" xmlns:w14="http://schemas.microsoft.com/office/word/2010/wordml" xmlns:w15="http://schemas.microsoft.com/office/word/2012/wordml" xmlns:w16cex="http://schemas.microsoft.com/office/word/2018/wordml/cex" xmlns:w16cid="http://schemas.microsoft.com/office/word/2016/wordml/cid" xmlns:w16="http://schemas.microsoft.com/office/word/2018/wordml" xmlns:w16sdtdh="http://schemas.microsoft.com/office/word/2020/wordml/sdtdatahash" xmlns:w16se="http://schemas.microsoft.com/office/word/2015/wordml/symex" xmlns:wpg="http://schemas.microsoft.com/office/word/2010/wordprocessingGroup" xmlns:wpi="http://schemas.microsoft.com/office/word/2010/wordprocessingInk" xmlns:wne="http://schemas.microsoft.com/office/word/2006/wordml" xmlns:wps="http://schemas.microsoft.com/office/word/2010/wordprocessingShape" mc:Ignorable="w14 w15 w16se w16cid w16 w16cex w16sdtdh wp14">
   <w:footnote w:type="separator" w:id="-1">
@@ -2804,36 +3042,6 @@
     </w:p>
   </w:footnote>
 </w:footnotes>
-</file>
-
-<file path=word/header1.xml><?xml version="1.0" encoding="utf-8"?>
-<w:hdr xmlns:wpc="http://schemas.microsoft.com/office/word/2010/wordprocessingCanvas" xmlns:cx="http://schemas.microsoft.com/office/drawing/2014/chartex" xmlns:cx1="http://schemas.microsoft.com/office/drawing/2015/9/8/chartex" xmlns:cx2="http://schemas.microsoft.com/office/drawing/2015/10/21/chartex" xmlns:cx3="http://schemas.microsoft.com/office/drawing/2016/5/9/chartex" xmlns:cx4="http://schemas.microsoft.com/office/drawing/2016/5/10/chartex" xmlns:cx5="http://schemas.microsoft.com/office/drawing/2016/5/11/chartex" xmlns:cx6="http://schemas.microsoft.com/office/drawing/2016/5/12/chartex" xmlns:cx7="http://schemas.microsoft.com/office/drawing/2016/5/13/chartex" xmlns:cx8="http://schemas.microsoft.com/office/drawing/2016/5/14/chartex" xmlns:mc="http://schemas.openxmlformats.org/markup-compatibility/2006" xmlns:aink="http://schemas.microsoft.com/office/drawing/2016/ink" xmlns:am3d="http://schemas.microsoft.com/office/drawing/2017/model3d" xmlns:o="urn:schemas-microsoft-com:office:office" xmlns:r="http://schemas.openxmlformats.org/officeDocument/2006/relationships" xmlns:m="http://schemas.openxmlformats.org/officeDocument/2006/math" xmlns:v="urn:schemas-microsoft-com:vml" xmlns:wp14="http://schemas.microsoft.com/office/word/2010/wordprocessingDrawing" xmlns:wp="http://schemas.openxmlformats.org/drawingml/2006/wordprocessingDrawing" xmlns:w10="urn:schemas-microsoft-com:office:word" xmlns:w="http://schemas.openxmlformats.org/wordprocessingml/2006/main" xmlns:w14="http://schemas.microsoft.com/office/word/2010/wordml" xmlns:w15="http://schemas.microsoft.com/office/word/2012/wordml" xmlns:w16cex="http://schemas.microsoft.com/office/word/2018/wordml/cex" xmlns:w16cid="http://schemas.microsoft.com/office/word/2016/wordml/cid" xmlns:w16="http://schemas.microsoft.com/office/word/2018/wordml" xmlns:w16sdtdh="http://schemas.microsoft.com/office/word/2020/wordml/sdtdatahash" xmlns:w16se="http://schemas.microsoft.com/office/word/2015/wordml/symex" xmlns:wpg="http://schemas.microsoft.com/office/word/2010/wordprocessingGroup" xmlns:wpi="http://schemas.microsoft.com/office/word/2010/wordprocessingInk" xmlns:wne="http://schemas.microsoft.com/office/word/2006/wordml" xmlns:wps="http://schemas.microsoft.com/office/word/2010/wordprocessingShape" mc:Ignorable="w14 w15 w16se w16cid w16 w16cex w16sdtdh wp14">
-  <w:p>
-    <w:pPr>
-      <w:pStyle w:val="En-tte"/>
-    </w:pPr>
-  </w:p>
-</w:hdr>
-</file>
-
-<file path=word/header2.xml><?xml version="1.0" encoding="utf-8"?>
-<w:hdr xmlns:wpc="http://schemas.microsoft.com/office/word/2010/wordprocessingCanvas" xmlns:cx="http://schemas.microsoft.com/office/drawing/2014/chartex" xmlns:cx1="http://schemas.microsoft.com/office/drawing/2015/9/8/chartex" xmlns:cx2="http://schemas.microsoft.com/office/drawing/2015/10/21/chartex" xmlns:cx3="http://schemas.microsoft.com/office/drawing/2016/5/9/chartex" xmlns:cx4="http://schemas.microsoft.com/office/drawing/2016/5/10/chartex" xmlns:cx5="http://schemas.microsoft.com/office/drawing/2016/5/11/chartex" xmlns:cx6="http://schemas.microsoft.com/office/drawing/2016/5/12/chartex" xmlns:cx7="http://schemas.microsoft.com/office/drawing/2016/5/13/chartex" xmlns:cx8="http://schemas.microsoft.com/office/drawing/2016/5/14/chartex" xmlns:mc="http://schemas.openxmlformats.org/markup-compatibility/2006" xmlns:aink="http://schemas.microsoft.com/office/drawing/2016/ink" xmlns:am3d="http://schemas.microsoft.com/office/drawing/2017/model3d" xmlns:o="urn:schemas-microsoft-com:office:office" xmlns:r="http://schemas.openxmlformats.org/officeDocument/2006/relationships" xmlns:m="http://schemas.openxmlformats.org/officeDocument/2006/math" xmlns:v="urn:schemas-microsoft-com:vml" xmlns:wp14="http://schemas.microsoft.com/office/word/2010/wordprocessingDrawing" xmlns:wp="http://schemas.openxmlformats.org/drawingml/2006/wordprocessingDrawing" xmlns:w10="urn:schemas-microsoft-com:office:word" xmlns:w="http://schemas.openxmlformats.org/wordprocessingml/2006/main" xmlns:w14="http://schemas.microsoft.com/office/word/2010/wordml" xmlns:w15="http://schemas.microsoft.com/office/word/2012/wordml" xmlns:w16cex="http://schemas.microsoft.com/office/word/2018/wordml/cex" xmlns:w16cid="http://schemas.microsoft.com/office/word/2016/wordml/cid" xmlns:w16="http://schemas.microsoft.com/office/word/2018/wordml" xmlns:w16sdtdh="http://schemas.microsoft.com/office/word/2020/wordml/sdtdatahash" xmlns:w16se="http://schemas.microsoft.com/office/word/2015/wordml/symex" xmlns:wpg="http://schemas.microsoft.com/office/word/2010/wordprocessingGroup" xmlns:wpi="http://schemas.microsoft.com/office/word/2010/wordprocessingInk" xmlns:wne="http://schemas.microsoft.com/office/word/2006/wordml" xmlns:wps="http://schemas.microsoft.com/office/word/2010/wordprocessingShape" mc:Ignorable="w14 w15 w16se w16cid w16 w16cex w16sdtdh wp14">
-  <w:p>
-    <w:pPr>
-      <w:pStyle w:val="En-tte"/>
-    </w:pPr>
-  </w:p>
-</w:hdr>
-</file>
-
-<file path=word/header3.xml><?xml version="1.0" encoding="utf-8"?>
-<w:hdr xmlns:wpc="http://schemas.microsoft.com/office/word/2010/wordprocessingCanvas" xmlns:cx="http://schemas.microsoft.com/office/drawing/2014/chartex" xmlns:cx1="http://schemas.microsoft.com/office/drawing/2015/9/8/chartex" xmlns:cx2="http://schemas.microsoft.com/office/drawing/2015/10/21/chartex" xmlns:cx3="http://schemas.microsoft.com/office/drawing/2016/5/9/chartex" xmlns:cx4="http://schemas.microsoft.com/office/drawing/2016/5/10/chartex" xmlns:cx5="http://schemas.microsoft.com/office/drawing/2016/5/11/chartex" xmlns:cx6="http://schemas.microsoft.com/office/drawing/2016/5/12/chartex" xmlns:cx7="http://schemas.microsoft.com/office/drawing/2016/5/13/chartex" xmlns:cx8="http://schemas.microsoft.com/office/drawing/2016/5/14/chartex" xmlns:mc="http://schemas.openxmlformats.org/markup-compatibility/2006" xmlns:aink="http://schemas.microsoft.com/office/drawing/2016/ink" xmlns:am3d="http://schemas.microsoft.com/office/drawing/2017/model3d" xmlns:o="urn:schemas-microsoft-com:office:office" xmlns:r="http://schemas.openxmlformats.org/officeDocument/2006/relationships" xmlns:m="http://schemas.openxmlformats.org/officeDocument/2006/math" xmlns:v="urn:schemas-microsoft-com:vml" xmlns:wp14="http://schemas.microsoft.com/office/word/2010/wordprocessingDrawing" xmlns:wp="http://schemas.openxmlformats.org/drawingml/2006/wordprocessingDrawing" xmlns:w10="urn:schemas-microsoft-com:office:word" xmlns:w="http://schemas.openxmlformats.org/wordprocessingml/2006/main" xmlns:w14="http://schemas.microsoft.com/office/word/2010/wordml" xmlns:w15="http://schemas.microsoft.com/office/word/2012/wordml" xmlns:w16cex="http://schemas.microsoft.com/office/word/2018/wordml/cex" xmlns:w16cid="http://schemas.microsoft.com/office/word/2016/wordml/cid" xmlns:w16="http://schemas.microsoft.com/office/word/2018/wordml" xmlns:w16sdtdh="http://schemas.microsoft.com/office/word/2020/wordml/sdtdatahash" xmlns:w16se="http://schemas.microsoft.com/office/word/2015/wordml/symex" xmlns:wpg="http://schemas.microsoft.com/office/word/2010/wordprocessingGroup" xmlns:wpi="http://schemas.microsoft.com/office/word/2010/wordprocessingInk" xmlns:wne="http://schemas.microsoft.com/office/word/2006/wordml" xmlns:wps="http://schemas.microsoft.com/office/word/2010/wordprocessingShape" mc:Ignorable="w14 w15 w16se w16cid w16 w16cex w16sdtdh wp14">
-  <w:p>
-    <w:pPr>
-      <w:pStyle w:val="En-tte"/>
-    </w:pPr>
-  </w:p>
-</w:hdr>
 </file>
 
 <file path=word/numbering.xml><?xml version="1.0" encoding="utf-8"?>
@@ -3907,6 +4115,98 @@
     </w:lvl>
   </w:abstractNum>
   <w:abstractNum w:abstractNumId="12" w15:restartNumberingAfterBreak="0">
+    <w:nsid w:val="30D51B09"/>
+    <w:multiLevelType w:val="hybridMultilevel"/>
+    <w:tmpl w:val="91DE755A"/>
+    <w:lvl w:ilvl="0" w:tplc="20B64B92">
+      <w:start w:val="1"/>
+      <w:numFmt w:val="upperRoman"/>
+      <w:lvlText w:val="%1-"/>
+      <w:lvlJc w:val="left"/>
+      <w:pPr>
+        <w:ind w:left="1080" w:hanging="720"/>
+      </w:pPr>
+      <w:rPr>
+        <w:rFonts w:ascii="Times New Roman" w:hAnsi="Times New Roman" w:cs="Times New Roman" w:hint="default"/>
+        <w:b/>
+        <w:color w:val="FF8686"/>
+        <w:sz w:val="36"/>
+      </w:rPr>
+    </w:lvl>
+    <w:lvl w:ilvl="1" w:tplc="040C0019" w:tentative="1">
+      <w:start w:val="1"/>
+      <w:numFmt w:val="lowerLetter"/>
+      <w:lvlText w:val="%2."/>
+      <w:lvlJc w:val="left"/>
+      <w:pPr>
+        <w:ind w:left="1440" w:hanging="360"/>
+      </w:pPr>
+    </w:lvl>
+    <w:lvl w:ilvl="2" w:tplc="040C001B" w:tentative="1">
+      <w:start w:val="1"/>
+      <w:numFmt w:val="lowerRoman"/>
+      <w:lvlText w:val="%3."/>
+      <w:lvlJc w:val="right"/>
+      <w:pPr>
+        <w:ind w:left="2160" w:hanging="180"/>
+      </w:pPr>
+    </w:lvl>
+    <w:lvl w:ilvl="3" w:tplc="040C000F" w:tentative="1">
+      <w:start w:val="1"/>
+      <w:numFmt w:val="decimal"/>
+      <w:lvlText w:val="%4."/>
+      <w:lvlJc w:val="left"/>
+      <w:pPr>
+        <w:ind w:left="2880" w:hanging="360"/>
+      </w:pPr>
+    </w:lvl>
+    <w:lvl w:ilvl="4" w:tplc="040C0019" w:tentative="1">
+      <w:start w:val="1"/>
+      <w:numFmt w:val="lowerLetter"/>
+      <w:lvlText w:val="%5."/>
+      <w:lvlJc w:val="left"/>
+      <w:pPr>
+        <w:ind w:left="3600" w:hanging="360"/>
+      </w:pPr>
+    </w:lvl>
+    <w:lvl w:ilvl="5" w:tplc="040C001B" w:tentative="1">
+      <w:start w:val="1"/>
+      <w:numFmt w:val="lowerRoman"/>
+      <w:lvlText w:val="%6."/>
+      <w:lvlJc w:val="right"/>
+      <w:pPr>
+        <w:ind w:left="4320" w:hanging="180"/>
+      </w:pPr>
+    </w:lvl>
+    <w:lvl w:ilvl="6" w:tplc="040C000F" w:tentative="1">
+      <w:start w:val="1"/>
+      <w:numFmt w:val="decimal"/>
+      <w:lvlText w:val="%7."/>
+      <w:lvlJc w:val="left"/>
+      <w:pPr>
+        <w:ind w:left="5040" w:hanging="360"/>
+      </w:pPr>
+    </w:lvl>
+    <w:lvl w:ilvl="7" w:tplc="040C0019" w:tentative="1">
+      <w:start w:val="1"/>
+      <w:numFmt w:val="lowerLetter"/>
+      <w:lvlText w:val="%8."/>
+      <w:lvlJc w:val="left"/>
+      <w:pPr>
+        <w:ind w:left="5760" w:hanging="360"/>
+      </w:pPr>
+    </w:lvl>
+    <w:lvl w:ilvl="8" w:tplc="040C001B" w:tentative="1">
+      <w:start w:val="1"/>
+      <w:numFmt w:val="lowerRoman"/>
+      <w:lvlText w:val="%9."/>
+      <w:lvlJc w:val="right"/>
+      <w:pPr>
+        <w:ind w:left="6480" w:hanging="180"/>
+      </w:pPr>
+    </w:lvl>
+  </w:abstractNum>
+  <w:abstractNum w:abstractNumId="13" w15:restartNumberingAfterBreak="0">
     <w:nsid w:val="3266313B"/>
     <w:multiLevelType w:val="hybridMultilevel"/>
     <w:tmpl w:val="EF24D6D8"/>
@@ -3996,7 +4296,7 @@
       </w:pPr>
     </w:lvl>
   </w:abstractNum>
-  <w:abstractNum w:abstractNumId="13" w15:restartNumberingAfterBreak="0">
+  <w:abstractNum w:abstractNumId="14" w15:restartNumberingAfterBreak="0">
     <w:nsid w:val="341F5013"/>
     <w:multiLevelType w:val="hybridMultilevel"/>
     <w:tmpl w:val="43404FC8"/>
@@ -4085,7 +4385,7 @@
       </w:pPr>
     </w:lvl>
   </w:abstractNum>
-  <w:abstractNum w:abstractNumId="14" w15:restartNumberingAfterBreak="0">
+  <w:abstractNum w:abstractNumId="15" w15:restartNumberingAfterBreak="0">
     <w:nsid w:val="37475110"/>
     <w:multiLevelType w:val="hybridMultilevel"/>
     <w:tmpl w:val="2834A79E"/>
@@ -4174,7 +4474,7 @@
       </w:pPr>
     </w:lvl>
   </w:abstractNum>
-  <w:abstractNum w:abstractNumId="15" w15:restartNumberingAfterBreak="0">
+  <w:abstractNum w:abstractNumId="16" w15:restartNumberingAfterBreak="0">
     <w:nsid w:val="38D03696"/>
     <w:multiLevelType w:val="hybridMultilevel"/>
     <w:tmpl w:val="20BC526A"/>
@@ -4264,7 +4564,7 @@
       </w:pPr>
     </w:lvl>
   </w:abstractNum>
-  <w:abstractNum w:abstractNumId="16" w15:restartNumberingAfterBreak="0">
+  <w:abstractNum w:abstractNumId="17" w15:restartNumberingAfterBreak="0">
     <w:nsid w:val="46253B50"/>
     <w:multiLevelType w:val="multilevel"/>
     <w:tmpl w:val="56CADA3A"/>
@@ -4386,7 +4686,7 @@
       </w:rPr>
     </w:lvl>
   </w:abstractNum>
-  <w:abstractNum w:abstractNumId="17" w15:restartNumberingAfterBreak="0">
+  <w:abstractNum w:abstractNumId="18" w15:restartNumberingAfterBreak="0">
     <w:nsid w:val="48674FBA"/>
     <w:multiLevelType w:val="hybridMultilevel"/>
     <w:tmpl w:val="22EC2FA0"/>
@@ -4475,7 +4775,7 @@
       </w:pPr>
     </w:lvl>
   </w:abstractNum>
-  <w:abstractNum w:abstractNumId="18" w15:restartNumberingAfterBreak="0">
+  <w:abstractNum w:abstractNumId="19" w15:restartNumberingAfterBreak="0">
     <w:nsid w:val="48A077A9"/>
     <w:multiLevelType w:val="multilevel"/>
     <w:tmpl w:val="56CADA3A"/>
@@ -4597,7 +4897,7 @@
       </w:rPr>
     </w:lvl>
   </w:abstractNum>
-  <w:abstractNum w:abstractNumId="19" w15:restartNumberingAfterBreak="0">
+  <w:abstractNum w:abstractNumId="20" w15:restartNumberingAfterBreak="0">
     <w:nsid w:val="50D71F4A"/>
     <w:multiLevelType w:val="hybridMultilevel"/>
     <w:tmpl w:val="178478A0"/>
@@ -4686,7 +4986,7 @@
       </w:pPr>
     </w:lvl>
   </w:abstractNum>
-  <w:abstractNum w:abstractNumId="20" w15:restartNumberingAfterBreak="0">
+  <w:abstractNum w:abstractNumId="21" w15:restartNumberingAfterBreak="0">
     <w:nsid w:val="52350BE1"/>
     <w:multiLevelType w:val="hybridMultilevel"/>
     <w:tmpl w:val="64A80694"/>
@@ -4775,7 +5075,7 @@
       </w:pPr>
     </w:lvl>
   </w:abstractNum>
-  <w:abstractNum w:abstractNumId="21" w15:restartNumberingAfterBreak="0">
+  <w:abstractNum w:abstractNumId="22" w15:restartNumberingAfterBreak="0">
     <w:nsid w:val="53720569"/>
     <w:multiLevelType w:val="hybridMultilevel"/>
     <w:tmpl w:val="0E82E39C"/>
@@ -4865,7 +5165,7 @@
       </w:pPr>
     </w:lvl>
   </w:abstractNum>
-  <w:abstractNum w:abstractNumId="22" w15:restartNumberingAfterBreak="0">
+  <w:abstractNum w:abstractNumId="23" w15:restartNumberingAfterBreak="0">
     <w:nsid w:val="56AA7253"/>
     <w:multiLevelType w:val="hybridMultilevel"/>
     <w:tmpl w:val="082CB920"/>
@@ -4954,7 +5254,7 @@
       </w:pPr>
     </w:lvl>
   </w:abstractNum>
-  <w:abstractNum w:abstractNumId="23" w15:restartNumberingAfterBreak="0">
+  <w:abstractNum w:abstractNumId="24" w15:restartNumberingAfterBreak="0">
     <w:nsid w:val="58921DFA"/>
     <w:multiLevelType w:val="hybridMultilevel"/>
     <w:tmpl w:val="4F480E64"/>
@@ -5044,7 +5344,7 @@
       </w:pPr>
     </w:lvl>
   </w:abstractNum>
-  <w:abstractNum w:abstractNumId="24" w15:restartNumberingAfterBreak="0">
+  <w:abstractNum w:abstractNumId="25" w15:restartNumberingAfterBreak="0">
     <w:nsid w:val="5BB57DE1"/>
     <w:multiLevelType w:val="hybridMultilevel"/>
     <w:tmpl w:val="99AAAA2C"/>
@@ -5133,7 +5433,7 @@
       </w:pPr>
     </w:lvl>
   </w:abstractNum>
-  <w:abstractNum w:abstractNumId="25" w15:restartNumberingAfterBreak="0">
+  <w:abstractNum w:abstractNumId="26" w15:restartNumberingAfterBreak="0">
     <w:nsid w:val="5CDC261A"/>
     <w:multiLevelType w:val="hybridMultilevel"/>
     <w:tmpl w:val="6B760240"/>
@@ -5222,7 +5522,7 @@
       </w:pPr>
     </w:lvl>
   </w:abstractNum>
-  <w:abstractNum w:abstractNumId="26" w15:restartNumberingAfterBreak="0">
+  <w:abstractNum w:abstractNumId="27" w15:restartNumberingAfterBreak="0">
     <w:nsid w:val="61776814"/>
     <w:multiLevelType w:val="hybridMultilevel"/>
     <w:tmpl w:val="96FCBAEA"/>
@@ -5311,7 +5611,7 @@
       </w:pPr>
     </w:lvl>
   </w:abstractNum>
-  <w:abstractNum w:abstractNumId="27" w15:restartNumberingAfterBreak="0">
+  <w:abstractNum w:abstractNumId="28" w15:restartNumberingAfterBreak="0">
     <w:nsid w:val="76DF09EB"/>
     <w:multiLevelType w:val="hybridMultilevel"/>
     <w:tmpl w:val="3D72C4EE"/>
@@ -5400,7 +5700,7 @@
       </w:pPr>
     </w:lvl>
   </w:abstractNum>
-  <w:abstractNum w:abstractNumId="28" w15:restartNumberingAfterBreak="0">
+  <w:abstractNum w:abstractNumId="29" w15:restartNumberingAfterBreak="0">
     <w:nsid w:val="79DC3B46"/>
     <w:multiLevelType w:val="hybridMultilevel"/>
     <w:tmpl w:val="85D833E6"/>
@@ -5489,7 +5789,7 @@
       </w:pPr>
     </w:lvl>
   </w:abstractNum>
-  <w:abstractNum w:abstractNumId="29" w15:restartNumberingAfterBreak="0">
+  <w:abstractNum w:abstractNumId="30" w15:restartNumberingAfterBreak="0">
     <w:nsid w:val="7CBA2FED"/>
     <w:multiLevelType w:val="hybridMultilevel"/>
     <w:tmpl w:val="CD5A86FA"/>
@@ -5579,49 +5879,49 @@
     </w:lvl>
   </w:abstractNum>
   <w:num w:numId="1">
-    <w:abstractNumId w:val="18"/>
+    <w:abstractNumId w:val="19"/>
   </w:num>
   <w:num w:numId="2">
-    <w:abstractNumId w:val="12"/>
+    <w:abstractNumId w:val="13"/>
   </w:num>
   <w:num w:numId="3">
     <w:abstractNumId w:val="7"/>
   </w:num>
   <w:num w:numId="4">
-    <w:abstractNumId w:val="25"/>
+    <w:abstractNumId w:val="26"/>
   </w:num>
   <w:num w:numId="5">
-    <w:abstractNumId w:val="15"/>
+    <w:abstractNumId w:val="16"/>
   </w:num>
   <w:num w:numId="6">
-    <w:abstractNumId w:val="21"/>
+    <w:abstractNumId w:val="22"/>
   </w:num>
   <w:num w:numId="7">
     <w:abstractNumId w:val="8"/>
   </w:num>
   <w:num w:numId="8">
-    <w:abstractNumId w:val="19"/>
+    <w:abstractNumId w:val="20"/>
   </w:num>
   <w:num w:numId="9">
     <w:abstractNumId w:val="6"/>
   </w:num>
   <w:num w:numId="10">
-    <w:abstractNumId w:val="14"/>
+    <w:abstractNumId w:val="15"/>
   </w:num>
   <w:num w:numId="11">
     <w:abstractNumId w:val="3"/>
   </w:num>
   <w:num w:numId="12">
-    <w:abstractNumId w:val="17"/>
+    <w:abstractNumId w:val="18"/>
   </w:num>
   <w:num w:numId="13">
-    <w:abstractNumId w:val="13"/>
+    <w:abstractNumId w:val="14"/>
   </w:num>
   <w:num w:numId="14">
     <w:abstractNumId w:val="4"/>
   </w:num>
   <w:num w:numId="15">
-    <w:abstractNumId w:val="20"/>
+    <w:abstractNumId w:val="21"/>
   </w:num>
   <w:num w:numId="16">
     <w:abstractNumId w:val="11"/>
@@ -5636,16 +5936,16 @@
     <w:abstractNumId w:val="2"/>
   </w:num>
   <w:num w:numId="20">
-    <w:abstractNumId w:val="23"/>
+    <w:abstractNumId w:val="24"/>
   </w:num>
   <w:num w:numId="21">
-    <w:abstractNumId w:val="24"/>
+    <w:abstractNumId w:val="25"/>
   </w:num>
   <w:num w:numId="22">
-    <w:abstractNumId w:val="27"/>
+    <w:abstractNumId w:val="28"/>
   </w:num>
   <w:num w:numId="23">
-    <w:abstractNumId w:val="26"/>
+    <w:abstractNumId w:val="27"/>
   </w:num>
   <w:num w:numId="24">
     <w:abstractNumId w:val="9"/>
@@ -5654,19 +5954,22 @@
     <w:abstractNumId w:val="1"/>
   </w:num>
   <w:num w:numId="26">
-    <w:abstractNumId w:val="22"/>
+    <w:abstractNumId w:val="23"/>
   </w:num>
   <w:num w:numId="27">
-    <w:abstractNumId w:val="28"/>
+    <w:abstractNumId w:val="29"/>
   </w:num>
   <w:num w:numId="28">
-    <w:abstractNumId w:val="16"/>
+    <w:abstractNumId w:val="17"/>
   </w:num>
   <w:num w:numId="29">
-    <w:abstractNumId w:val="29"/>
+    <w:abstractNumId w:val="30"/>
   </w:num>
   <w:num w:numId="30">
     <w:abstractNumId w:val="0"/>
+  </w:num>
+  <w:num w:numId="31">
+    <w:abstractNumId w:val="12"/>
   </w:num>
 </w:numbering>
 </file>

</xml_diff>